<commit_message>
Update Colour Pallette Hexcodes.docx
Updated Colour Pallette Reference
</commit_message>
<xml_diff>
--- a/Colour Pallette Hexcodes.docx
+++ b/Colour Pallette Hexcodes.docx
@@ -111,6 +111,36 @@
     <w:p>
       <w:r>
         <w:t>dc3f41 (Reddy Pink)</w:t>
+      </w:r>
+    </w:p>
+    <w:p/>
+    <w:p>
+      <w:r>
+        <w:t xml:space="preserve">Greys (Light to Dark) </w:t>
+      </w:r>
+    </w:p>
+    <w:p>
+      <w:r>
+        <w:t>949892</w:t>
+      </w:r>
+    </w:p>
+    <w:p>
+      <w:r>
+        <w:t>90958e</w:t>
+      </w:r>
+    </w:p>
+    <w:p>
+      <w:r>
+        <w:t>8e8e86</w:t>
+      </w:r>
+      <w:r>
+        <w:tab/>
+      </w:r>
+    </w:p>
+    <w:p>
+      <w:r>
+        <w:lastRenderedPageBreak/>
+        <w:t xml:space="preserve">87827b </w:t>
       </w:r>
     </w:p>
     <w:sectPr>

</xml_diff>